<commit_message>
programming quiz 2 pdf writeup
</commit_message>
<xml_diff>
--- a/UF/COP3530/Module2/p2writeup.docx
+++ b/UF/COP3530/Module2/p2writeup.docx
@@ -19,7 +19,15 @@
     </w:p>
     <w:p>
       <w:r>
-        <w:t xml:space="preserve">There are several methods that can be used to identify and return unique items. I’ve chosen to utilize a hashing method that makes use of the unordered_set container from the STL library. This is the C++ code </w:t>
+        <w:t xml:space="preserve">There are several methods that can be used to identify and return unique items. I’ve chosen to utilize a hashing method that makes use of the </w:t>
+      </w:r>
+      <w:proofErr w:type="spellStart"/>
+      <w:r>
+        <w:t>unordered_set</w:t>
+      </w:r>
+      <w:proofErr w:type="spellEnd"/>
+      <w:r>
+        <w:t xml:space="preserve"> container from the STL library. This is the C++ code </w:t>
       </w:r>
       <w:r>
         <w:t>for</w:t>
@@ -72,7 +80,29 @@
     </w:p>
     <w:p>
       <w:r>
-        <w:t>The function takes in a const reference to the n by m array of book titles. It begins by initializing the 1-D container and reserving enough space for the worst-case scenario, which in this case is when all book titles in the array are unique. Next, the function iterates through each item in the array and inserts it into the unordered_set data structure. Finally, the unordered_set is returned to main.</w:t>
+        <w:t>The function takes in a const reference to the n by m array of book titles. It begins by initializing the 1-D container and reserving enough space</w:t>
+      </w:r>
+      <w:r>
+        <w:t xml:space="preserve"> in the container</w:t>
+      </w:r>
+      <w:r>
+        <w:t xml:space="preserve"> for the worst-case scenario, which is when all book titles in the array are unique. Next, the function iterates through each item in the array and inserts it into the </w:t>
+      </w:r>
+      <w:proofErr w:type="spellStart"/>
+      <w:r>
+        <w:t>unordered_set</w:t>
+      </w:r>
+      <w:proofErr w:type="spellEnd"/>
+      <w:r>
+        <w:t xml:space="preserve">. Finally, the </w:t>
+      </w:r>
+      <w:proofErr w:type="spellStart"/>
+      <w:r>
+        <w:t>unordered_set</w:t>
+      </w:r>
+      <w:proofErr w:type="spellEnd"/>
+      <w:r>
+        <w:t xml:space="preserve"> is returned to main.</w:t>
       </w:r>
     </w:p>
     <w:p>
@@ -244,38 +274,99 @@
           <w:b/>
           <w:bCs/>
         </w:rPr>
-        <w:t>Time complexity: O(n * m)</w:t>
-      </w:r>
-    </w:p>
-    <w:p>
-      <w:pPr>
+        <w:t xml:space="preserve">Time complexity: </w:t>
+      </w:r>
+      <w:proofErr w:type="gramStart"/>
+      <w:r>
         <w:rPr>
           <w:b/>
           <w:bCs/>
         </w:rPr>
-      </w:pPr>
+        <w:t>O(</w:t>
+      </w:r>
+      <w:proofErr w:type="gramEnd"/>
       <w:r>
         <w:rPr>
           <w:b/>
           <w:bCs/>
         </w:rPr>
-        <w:t>Space complexity: O(n * m)</w:t>
-      </w:r>
-    </w:p>
-    <w:p>
-      <w:r>
-        <w:t xml:space="preserve">The analysis of this algorithm is somewhat interesting. Starting with the simpler side, the space complexity is O(n * m). This is true of both the n by m input array and is </w:t>
+        <w:t>n * m)</w:t>
+      </w:r>
+    </w:p>
+    <w:p>
+      <w:pPr>
+        <w:rPr>
+          <w:b/>
+          <w:bCs/>
+        </w:rPr>
+      </w:pPr>
+      <w:r>
+        <w:rPr>
+          <w:b/>
+          <w:bCs/>
+        </w:rPr>
+        <w:t xml:space="preserve">Space complexity: </w:t>
+      </w:r>
+      <w:proofErr w:type="gramStart"/>
+      <w:r>
+        <w:rPr>
+          <w:b/>
+          <w:bCs/>
+        </w:rPr>
+        <w:t>O(</w:t>
+      </w:r>
+      <w:proofErr w:type="gramEnd"/>
+      <w:r>
+        <w:rPr>
+          <w:b/>
+          <w:bCs/>
+        </w:rPr>
+        <w:t>n * m)</w:t>
+      </w:r>
+    </w:p>
+    <w:p>
+      <w:r>
+        <w:t xml:space="preserve">The analysis of this algorithm is somewhat interesting. Starting with the simpler side, the space complexity is </w:t>
+      </w:r>
+      <w:proofErr w:type="gramStart"/>
+      <w:r>
+        <w:t>O(</w:t>
+      </w:r>
+      <w:proofErr w:type="gramEnd"/>
+      <w:r>
+        <w:t xml:space="preserve">n * m). This is true of both the n by m input array and is </w:t>
       </w:r>
       <w:r>
         <w:t>also true</w:t>
       </w:r>
       <w:r>
-        <w:t xml:space="preserve"> for the 1-D unordered_set.</w:t>
-      </w:r>
-    </w:p>
-    <w:p>
-      <w:r>
-        <w:t xml:space="preserve">The time complexity is less straightforward. Initilization of the unordered_set is a constant time operation. The reserve function is also constant while the set is empty. </w:t>
+        <w:t xml:space="preserve"> for the 1-D </w:t>
+      </w:r>
+      <w:proofErr w:type="spellStart"/>
+      <w:r>
+        <w:t>unordered_set.</w:t>
+      </w:r>
+      <w:proofErr w:type="spellEnd"/>
+    </w:p>
+    <w:p>
+      <w:r>
+        <w:t xml:space="preserve">The time complexity is less straightforward. </w:t>
+      </w:r>
+      <w:proofErr w:type="spellStart"/>
+      <w:r>
+        <w:t>Initilization</w:t>
+      </w:r>
+      <w:proofErr w:type="spellEnd"/>
+      <w:r>
+        <w:t xml:space="preserve"> of the </w:t>
+      </w:r>
+      <w:proofErr w:type="spellStart"/>
+      <w:r>
+        <w:t>unordered_set</w:t>
+      </w:r>
+      <w:proofErr w:type="spellEnd"/>
+      <w:r>
+        <w:t xml:space="preserve"> is a constant time operation. The reserve function is also constant while the set is empty. </w:t>
       </w:r>
       <w:r>
         <w:t>By necessity, the function must loop over all rows and all columns</w:t>
@@ -326,13 +417,29 @@
         <w:t>of</w:t>
       </w:r>
       <w:r>
-        <w:t xml:space="preserve"> O(n * m).</w:t>
+        <w:t xml:space="preserve"> </w:t>
+      </w:r>
+      <w:proofErr w:type="gramStart"/>
+      <w:r>
+        <w:t>O(</w:t>
+      </w:r>
+      <w:proofErr w:type="gramEnd"/>
+      <w:r>
+        <w:t>n * m).</w:t>
       </w:r>
     </w:p>
     <w:p>
       <w:r>
         <w:lastRenderedPageBreak/>
-        <w:t xml:space="preserve">Showing that this algorithm avoids the worst-case time complexity for the insert function can be done by monitoring the number of buckets in the unordered_set </w:t>
+        <w:t xml:space="preserve">Showing that this algorithm avoids the worst-case time complexity for the insert function can be done by monitoring the number of buckets in the </w:t>
+      </w:r>
+      <w:proofErr w:type="spellStart"/>
+      <w:r>
+        <w:t>unordered_set</w:t>
+      </w:r>
+      <w:proofErr w:type="spellEnd"/>
+      <w:r>
+        <w:t xml:space="preserve"> </w:t>
       </w:r>
       <w:r>
         <w:t xml:space="preserve">during operations </w:t>

</xml_diff>

<commit_message>
programming quiz 2 update
</commit_message>
<xml_diff>
--- a/UF/COP3530/Module2/p2writeup.docx
+++ b/UF/COP3530/Module2/p2writeup.docx
@@ -344,9 +344,12 @@
       </w:r>
       <w:proofErr w:type="spellStart"/>
       <w:r>
-        <w:t>unordered_set.</w:t>
+        <w:t>unordered_set</w:t>
       </w:r>
       <w:proofErr w:type="spellEnd"/>
+      <w:r>
+        <w:t>.</w:t>
+      </w:r>
     </w:p>
     <w:p>
       <w:r>
@@ -498,7 +501,10 @@
     </w:p>
     <w:p>
       <w:r>
-        <w:t>And the results:</w:t>
+        <w:t>The program was run with a new dataset of the same size, but with no repeats. This is the result</w:t>
+      </w:r>
+      <w:r>
+        <w:t>:</w:t>
       </w:r>
     </w:p>
     <w:p>
@@ -507,10 +513,10 @@
           <w:noProof/>
         </w:rPr>
         <w:drawing>
-          <wp:inline distT="0" distB="0" distL="0" distR="0" wp14:anchorId="753259C7" wp14:editId="27AB16B7">
-            <wp:extent cx="3038475" cy="2162175"/>
+          <wp:inline distT="0" distB="0" distL="0" distR="0" wp14:anchorId="08A1685C" wp14:editId="759BF4A8">
+            <wp:extent cx="2962275" cy="2124075"/>
             <wp:effectExtent l="0" t="0" r="9525" b="9525"/>
-            <wp:docPr id="1748912585" name="Picture 1" descr="A picture containing text, screenshot, font&#10;&#10;Description automatically generated"/>
+            <wp:docPr id="696052724" name="Picture 1" descr="A black screen with white text&#10;&#10;Description automatically generated with low confidence"/>
             <wp:cNvGraphicFramePr>
               <a:graphicFrameLocks xmlns:a="http://schemas.openxmlformats.org/drawingml/2006/main" noChangeAspect="1"/>
             </wp:cNvGraphicFramePr>
@@ -518,7 +524,7 @@
               <a:graphicData uri="http://schemas.openxmlformats.org/drawingml/2006/picture">
                 <pic:pic xmlns:pic="http://schemas.openxmlformats.org/drawingml/2006/picture">
                   <pic:nvPicPr>
-                    <pic:cNvPr id="1748912585" name="Picture 1" descr="A picture containing text, screenshot, font&#10;&#10;Description automatically generated"/>
+                    <pic:cNvPr id="696052724" name="Picture 1" descr="A black screen with white text&#10;&#10;Description automatically generated with low confidence"/>
                     <pic:cNvPicPr/>
                   </pic:nvPicPr>
                   <pic:blipFill>
@@ -530,7 +536,7 @@
                   <pic:spPr>
                     <a:xfrm>
                       <a:off x="0" y="0"/>
-                      <a:ext cx="3038475" cy="2162175"/>
+                      <a:ext cx="2962275" cy="2124075"/>
                     </a:xfrm>
                     <a:prstGeom prst="rect">
                       <a:avLst/>
@@ -545,10 +551,19 @@
     </w:p>
     <w:p>
       <w:r>
-        <w:t>The number of buckets in the set remain unchanged after the reserve command</w:t>
-      </w:r>
-      <w:r>
-        <w:t>, showing that the function avoided the need to rehash.</w:t>
+        <w:t>The number of buckets in the set remain</w:t>
+      </w:r>
+      <w:r>
+        <w:t>s</w:t>
+      </w:r>
+      <w:r>
+        <w:t xml:space="preserve"> unchanged after the reserve command</w:t>
+      </w:r>
+      <w:r>
+        <w:t>, showing that the function avoided the need to rehash</w:t>
+      </w:r>
+      <w:r>
+        <w:t xml:space="preserve"> and ensuring that the insert function runs in constant time.</w:t>
       </w:r>
     </w:p>
     <w:sectPr>

</xml_diff>